<commit_message>
Update Software Testing Document.docx
</commit_message>
<xml_diff>
--- a/Software Testing Document.docx
+++ b/Software Testing Document.docx
@@ -2,6 +2,719 @@
 <file path=word/document.xml><?xml version="1.0" encoding="utf-8"?>
 <w:document xmlns:wpc="http://schemas.microsoft.com/office/word/2010/wordprocessingCanvas" xmlns:cx="http://schemas.microsoft.com/office/drawing/2014/chartex" xmlns:cx1="http://schemas.microsoft.com/office/drawing/2015/9/8/chartex" xmlns:cx2="http://schemas.microsoft.com/office/drawing/2015/10/21/chartex" xmlns:cx3="http://schemas.microsoft.com/office/drawing/2016/5/9/chartex" xmlns:cx4="http://schemas.microsoft.com/office/drawing/2016/5/10/chartex" xmlns:cx5="http://schemas.microsoft.com/office/drawing/2016/5/11/chartex" xmlns:cx6="http://schemas.microsoft.com/office/drawing/2016/5/12/chartex" xmlns:cx7="http://schemas.microsoft.com/office/drawing/2016/5/13/chartex" xmlns:cx8="http://schemas.microsoft.com/office/drawing/2016/5/14/chartex" xmlns:mc="http://schemas.openxmlformats.org/markup-compatibility/2006" xmlns:aink="http://schemas.microsoft.com/office/drawing/2016/ink" xmlns:am3d="http://schemas.microsoft.com/office/drawing/2017/model3d" xmlns:o="urn:schemas-microsoft-com:office:office" xmlns:oel="http://schemas.microsoft.com/office/2019/extlst" xmlns:r="http://schemas.openxmlformats.org/officeDocument/2006/relationships" xmlns:m="http://schemas.openxmlformats.org/officeDocument/2006/math" xmlns:v="urn:schemas-microsoft-com:vml" xmlns:wp14="http://schemas.microsoft.com/office/word/2010/wordprocessingDrawing" xmlns:wp="http://schemas.openxmlformats.org/drawingml/2006/wordprocessingDrawing" xmlns:w10="urn:schemas-microsoft-com:office:word" xmlns:w="http://schemas.openxmlformats.org/wordprocessingml/2006/main" xmlns:w14="http://schemas.microsoft.com/office/word/2010/wordml" xmlns:w15="http://schemas.microsoft.com/office/word/2012/wordml" xmlns:w16cex="http://schemas.microsoft.com/office/word/2018/wordml/cex" xmlns:w16cid="http://schemas.microsoft.com/office/word/2016/wordml/cid" xmlns:w16="http://schemas.microsoft.com/office/word/2018/wordml" xmlns:w16sdtdh="http://schemas.microsoft.com/office/word/2020/wordml/sdtdatahash" xmlns:w16se="http://schemas.microsoft.com/office/word/2015/wordml/symex" xmlns:wpg="http://schemas.microsoft.com/office/word/2010/wordprocessingGroup" xmlns:wpi="http://schemas.microsoft.com/office/word/2010/wordprocessingInk" xmlns:wne="http://schemas.microsoft.com/office/word/2006/wordml" xmlns:wps="http://schemas.microsoft.com/office/word/2010/wordprocessingShape" mc:Ignorable="w14 w15 w16se w16cid w16 w16cex w16sdtdh wp14">
   <w:body>
+    <w:p>
+      <w:pPr>
+        <w:pStyle w:val="Title"/>
+        <w:rPr>
+          <w:lang w:val="en-US"/>
+        </w:rPr>
+      </w:pPr>
+      <w:r>
+        <w:rPr>
+          <w:lang w:val="en-US"/>
+        </w:rPr>
+        <w:t>Software Test Result</w:t>
+      </w:r>
+    </w:p>
+    <w:p>
+      <w:pPr>
+        <w:pStyle w:val="Heading2"/>
+        <w:rPr>
+          <w:lang w:val="en-US"/>
+        </w:rPr>
+      </w:pPr>
+      <w:r>
+        <w:rPr>
+          <w:lang w:val="en-US"/>
+        </w:rPr>
+        <w:t xml:space="preserve">T01: Perangkat lunak dapat menghitung </w:t>
+      </w:r>
+      <w:r>
+        <w:rPr>
+          <w:lang w:val="en-US"/>
+        </w:rPr>
+        <w:t>hasil penilaian</w:t>
+      </w:r>
+    </w:p>
+    <w:p>
+      <w:pPr>
+        <w:pStyle w:val="Heading3"/>
+        <w:rPr>
+          <w:lang w:val="en-US"/>
+        </w:rPr>
+      </w:pPr>
+      <w:r>
+        <w:rPr>
+          <w:lang w:val="en-US"/>
+        </w:rPr>
+        <w:t>Test Procedure</w:t>
+      </w:r>
+    </w:p>
+    <w:p>
+      <w:pPr>
+        <w:pStyle w:val="ListParagraph"/>
+        <w:numPr>
+          <w:ilvl w:val="0"/>
+          <w:numId w:val="1"/>
+        </w:numPr>
+        <w:rPr>
+          <w:lang w:val="en-US"/>
+        </w:rPr>
+      </w:pPr>
+      <w:r>
+        <w:rPr>
+          <w:lang w:val="en-US"/>
+        </w:rPr>
+        <w:t>Jalankan program</w:t>
+      </w:r>
+    </w:p>
+    <w:p>
+      <w:pPr>
+        <w:pStyle w:val="ListParagraph"/>
+        <w:numPr>
+          <w:ilvl w:val="0"/>
+          <w:numId w:val="1"/>
+        </w:numPr>
+        <w:rPr>
+          <w:lang w:val="en-US"/>
+        </w:rPr>
+      </w:pPr>
+      <w:r>
+        <w:rPr>
+          <w:lang w:val="en-US"/>
+        </w:rPr>
+        <w:t>Masukkan 10 untuk bilangan pertama, dan 4 sebagai bilangan kedua.</w:t>
+      </w:r>
+    </w:p>
+    <w:p>
+      <w:pPr>
+        <w:pStyle w:val="ListParagraph"/>
+        <w:numPr>
+          <w:ilvl w:val="0"/>
+          <w:numId w:val="1"/>
+        </w:numPr>
+        <w:rPr>
+          <w:lang w:val="en-US"/>
+        </w:rPr>
+      </w:pPr>
+      <w:r>
+        <w:rPr>
+          <w:lang w:val="en-US"/>
+        </w:rPr>
+        <w:t>Pastikan muncul hasilnya “2” sebagai hasil bagi, dan ditampilkan dalam waktu kurang dari 500 milidetik.</w:t>
+      </w:r>
+    </w:p>
+    <w:p>
+      <w:pPr>
+        <w:pStyle w:val="Heading3"/>
+        <w:rPr>
+          <w:lang w:val="en-US"/>
+        </w:rPr>
+      </w:pPr>
+      <w:r>
+        <w:rPr>
+          <w:lang w:val="en-US"/>
+        </w:rPr>
+        <w:t>Date of Test</w:t>
+      </w:r>
+    </w:p>
+    <w:p>
+      <w:pPr>
+        <w:rPr>
+          <w:lang w:val="en-US"/>
+        </w:rPr>
+      </w:pPr>
+      <w:r>
+        <w:rPr>
+          <w:lang w:val="en-US"/>
+        </w:rPr>
+        <w:t>11-28-2022</w:t>
+      </w:r>
+    </w:p>
+    <w:p>
+      <w:pPr>
+        <w:pStyle w:val="Heading3"/>
+        <w:rPr>
+          <w:lang w:val="en-US"/>
+        </w:rPr>
+      </w:pPr>
+      <w:r>
+        <w:rPr>
+          <w:lang w:val="en-US"/>
+        </w:rPr>
+        <w:t>Tester</w:t>
+      </w:r>
+    </w:p>
+    <w:p>
+      <w:pPr>
+        <w:rPr>
+          <w:lang w:val="en-US"/>
+        </w:rPr>
+      </w:pPr>
+      <w:r>
+        <w:rPr>
+          <w:lang w:val="en-US"/>
+        </w:rPr>
+        <w:t>Alvin Mishael Halim</w:t>
+      </w:r>
+    </w:p>
+    <w:p>
+      <w:pPr>
+        <w:pStyle w:val="Heading3"/>
+        <w:rPr>
+          <w:lang w:val="en-US"/>
+        </w:rPr>
+      </w:pPr>
+      <w:r>
+        <w:rPr>
+          <w:lang w:val="en-US"/>
+        </w:rPr>
+        <w:t>Number of attempt</w:t>
+      </w:r>
+    </w:p>
+    <w:p>
+      <w:pPr>
+        <w:rPr>
+          <w:lang w:val="en-US"/>
+        </w:rPr>
+      </w:pPr>
+      <w:r>
+        <w:rPr>
+          <w:lang w:val="en-US"/>
+        </w:rPr>
+        <w:t>1</w:t>
+      </w:r>
+    </w:p>
+    <w:p>
+      <w:pPr>
+        <w:pStyle w:val="Heading3"/>
+        <w:rPr>
+          <w:lang w:val="en-US"/>
+        </w:rPr>
+      </w:pPr>
+      <w:r>
+        <w:rPr>
+          <w:lang w:val="en-US"/>
+        </w:rPr>
+        <w:t>Test Result</w:t>
+      </w:r>
+    </w:p>
+    <w:p>
+      <w:pPr>
+        <w:rPr>
+          <w:lang w:val="en-US"/>
+        </w:rPr>
+      </w:pPr>
+      <w:r>
+        <w:rPr>
+          <w:lang w:val="en-US"/>
+        </w:rPr>
+        <w:t>Hasil muncul adalah 2 sebagai hasil bagi dan ditampilkan dalam waktu 0.0004 milidetik</w:t>
+      </w:r>
+    </w:p>
+    <w:p>
+      <w:pPr>
+        <w:pStyle w:val="Heading2"/>
+        <w:rPr>
+          <w:lang w:val="en-US"/>
+        </w:rPr>
+      </w:pPr>
+      <w:r>
+        <w:rPr>
+          <w:lang w:val="en-US"/>
+        </w:rPr>
+        <w:t xml:space="preserve">T02: Perangkat lunak tidak </w:t>
+      </w:r>
+      <w:r>
+        <w:rPr>
+          <w:i/>
+          <w:iCs/>
+          <w:lang w:val="en-US"/>
+        </w:rPr>
+        <w:t>crash</w:t>
+      </w:r>
+      <w:r>
+        <w:rPr>
+          <w:lang w:val="en-US"/>
+        </w:rPr>
+        <w:t xml:space="preserve"> saat membagi dengan nol</w:t>
+      </w:r>
+    </w:p>
+    <w:p>
+      <w:pPr>
+        <w:pStyle w:val="Heading3"/>
+        <w:rPr>
+          <w:lang w:val="en-US"/>
+        </w:rPr>
+      </w:pPr>
+      <w:r>
+        <w:rPr>
+          <w:lang w:val="en-US"/>
+        </w:rPr>
+        <w:t>Test Procedure</w:t>
+      </w:r>
+    </w:p>
+    <w:p>
+      <w:pPr>
+        <w:pStyle w:val="ListParagraph"/>
+        <w:numPr>
+          <w:ilvl w:val="0"/>
+          <w:numId w:val="2"/>
+        </w:numPr>
+        <w:rPr>
+          <w:lang w:val="en-US"/>
+        </w:rPr>
+      </w:pPr>
+      <w:r>
+        <w:rPr>
+          <w:lang w:val="en-US"/>
+        </w:rPr>
+        <w:t>Jalankan program</w:t>
+      </w:r>
+    </w:p>
+    <w:p>
+      <w:pPr>
+        <w:pStyle w:val="ListParagraph"/>
+        <w:numPr>
+          <w:ilvl w:val="0"/>
+          <w:numId w:val="2"/>
+        </w:numPr>
+        <w:rPr>
+          <w:lang w:val="en-US"/>
+        </w:rPr>
+      </w:pPr>
+      <w:r>
+        <w:rPr>
+          <w:lang w:val="en-US"/>
+        </w:rPr>
+        <w:t>Masukkan 5 untuk bilangan pertama, 0 untuk bilangan kedua.</w:t>
+      </w:r>
+    </w:p>
+    <w:p>
+      <w:pPr>
+        <w:pStyle w:val="ListParagraph"/>
+        <w:numPr>
+          <w:ilvl w:val="0"/>
+          <w:numId w:val="2"/>
+        </w:numPr>
+        <w:rPr>
+          <w:lang w:val="en-US"/>
+        </w:rPr>
+      </w:pPr>
+      <w:r>
+        <w:rPr>
+          <w:lang w:val="en-US"/>
+        </w:rPr>
+        <w:t>Pastikan muncul pesan kesalahan yang deskriptif dan tidak crash.</w:t>
+      </w:r>
+    </w:p>
+    <w:p>
+      <w:pPr>
+        <w:pStyle w:val="ListParagraph"/>
+        <w:numPr>
+          <w:ilvl w:val="0"/>
+          <w:numId w:val="2"/>
+        </w:numPr>
+        <w:rPr>
+          <w:lang w:val="en-US"/>
+        </w:rPr>
+      </w:pPr>
+      <w:r>
+        <w:rPr>
+          <w:lang w:val="en-US"/>
+        </w:rPr>
+        <w:t>Kembali jalankan program</w:t>
+      </w:r>
+    </w:p>
+    <w:p>
+      <w:pPr>
+        <w:pStyle w:val="ListParagraph"/>
+        <w:numPr>
+          <w:ilvl w:val="0"/>
+          <w:numId w:val="2"/>
+        </w:numPr>
+        <w:rPr>
+          <w:lang w:val="en-US"/>
+        </w:rPr>
+      </w:pPr>
+      <w:r>
+        <w:rPr>
+          <w:lang w:val="en-US"/>
+        </w:rPr>
+        <w:t>Masukkan 0 untuk bilangan pertama, 0 untuk bilangan kedua.</w:t>
+      </w:r>
+    </w:p>
+    <w:p>
+      <w:pPr>
+        <w:pStyle w:val="ListParagraph"/>
+        <w:numPr>
+          <w:ilvl w:val="0"/>
+          <w:numId w:val="2"/>
+        </w:numPr>
+        <w:rPr>
+          <w:lang w:val="en-US"/>
+        </w:rPr>
+      </w:pPr>
+      <w:r>
+        <w:rPr>
+          <w:lang w:val="en-US"/>
+        </w:rPr>
+        <w:t>Pastikan muncul pesan kesalahan yang deskriptif dan tidak crash.</w:t>
+      </w:r>
+    </w:p>
+    <w:p>
+      <w:pPr>
+        <w:pStyle w:val="Heading3"/>
+        <w:rPr>
+          <w:lang w:val="en-US"/>
+        </w:rPr>
+      </w:pPr>
+      <w:r>
+        <w:rPr>
+          <w:lang w:val="en-US"/>
+        </w:rPr>
+        <w:t>Date of Test</w:t>
+      </w:r>
+    </w:p>
+    <w:p>
+      <w:pPr>
+        <w:rPr>
+          <w:lang w:val="en-US"/>
+        </w:rPr>
+      </w:pPr>
+      <w:r>
+        <w:rPr>
+          <w:lang w:val="en-US"/>
+        </w:rPr>
+        <w:t>11-28-2022</w:t>
+      </w:r>
+    </w:p>
+    <w:p>
+      <w:pPr>
+        <w:pStyle w:val="Heading3"/>
+        <w:rPr>
+          <w:lang w:val="en-US"/>
+        </w:rPr>
+      </w:pPr>
+      <w:r>
+        <w:rPr>
+          <w:lang w:val="en-US"/>
+        </w:rPr>
+        <w:t>Tester</w:t>
+      </w:r>
+    </w:p>
+    <w:p>
+      <w:pPr>
+        <w:rPr>
+          <w:lang w:val="en-US"/>
+        </w:rPr>
+      </w:pPr>
+      <w:r>
+        <w:rPr>
+          <w:lang w:val="en-US"/>
+        </w:rPr>
+        <w:t>Alvin Mishael Halim</w:t>
+      </w:r>
+    </w:p>
+    <w:p>
+      <w:pPr>
+        <w:pStyle w:val="Heading3"/>
+        <w:rPr>
+          <w:lang w:val="en-US"/>
+        </w:rPr>
+      </w:pPr>
+      <w:r>
+        <w:rPr>
+          <w:lang w:val="en-US"/>
+        </w:rPr>
+        <w:t>Number of attempt</w:t>
+      </w:r>
+    </w:p>
+    <w:p>
+      <w:pPr>
+        <w:rPr>
+          <w:lang w:val="en-US"/>
+        </w:rPr>
+      </w:pPr>
+      <w:r>
+        <w:rPr>
+          <w:lang w:val="en-US"/>
+        </w:rPr>
+        <w:t>1</w:t>
+      </w:r>
+    </w:p>
+    <w:p>
+      <w:pPr>
+        <w:pStyle w:val="Heading3"/>
+        <w:rPr>
+          <w:lang w:val="en-US"/>
+        </w:rPr>
+      </w:pPr>
+      <w:r>
+        <w:rPr>
+          <w:lang w:val="en-US"/>
+        </w:rPr>
+        <w:t>Test Result</w:t>
+      </w:r>
+    </w:p>
+    <w:p>
+      <w:pPr>
+        <w:rPr>
+          <w:lang w:val="en-US"/>
+        </w:rPr>
+      </w:pPr>
+      <w:r>
+        <w:rPr>
+          <w:lang w:val="en-US"/>
+        </w:rPr>
+        <w:t>Muncul pesan kesalahan bahwa angka kedua tidak boleh 0 dan diminta untuk coba lagi</w:t>
+      </w:r>
+    </w:p>
+    <w:p>
+      <w:pPr>
+        <w:pStyle w:val="Heading2"/>
+        <w:rPr>
+          <w:lang w:val="en-US"/>
+        </w:rPr>
+      </w:pPr>
+      <w:r>
+        <w:rPr>
+          <w:lang w:val="en-US"/>
+        </w:rPr>
+        <w:t>T03: Perangkat lunak dapat membagi nilai maksimal</w:t>
+      </w:r>
+    </w:p>
+    <w:p>
+      <w:pPr>
+        <w:pStyle w:val="Heading3"/>
+        <w:rPr>
+          <w:lang w:val="en-US"/>
+        </w:rPr>
+      </w:pPr>
+      <w:r>
+        <w:rPr>
+          <w:lang w:val="en-US"/>
+        </w:rPr>
+        <w:t>Test Procedure</w:t>
+      </w:r>
+    </w:p>
+    <w:p>
+      <w:pPr>
+        <w:pStyle w:val="ListParagraph"/>
+        <w:numPr>
+          <w:ilvl w:val="0"/>
+          <w:numId w:val="3"/>
+        </w:numPr>
+        <w:rPr>
+          <w:lang w:val="en-US"/>
+        </w:rPr>
+      </w:pPr>
+      <w:r>
+        <w:rPr>
+          <w:lang w:val="en-US"/>
+        </w:rPr>
+        <w:t>Jalankan program</w:t>
+      </w:r>
+    </w:p>
+    <w:p>
+      <w:pPr>
+        <w:pStyle w:val="ListParagraph"/>
+        <w:numPr>
+          <w:ilvl w:val="0"/>
+          <w:numId w:val="3"/>
+        </w:numPr>
+        <w:rPr>
+          <w:lang w:val="en-US"/>
+        </w:rPr>
+      </w:pPr>
+      <w:r>
+        <w:rPr>
+          <w:lang w:val="en-US"/>
+        </w:rPr>
+        <w:t>Masukkan 4000000000 untuk bilangan pertama, -4000000000 untuk bilangan kedua.</w:t>
+      </w:r>
+    </w:p>
+    <w:p>
+      <w:pPr>
+        <w:pStyle w:val="ListParagraph"/>
+        <w:numPr>
+          <w:ilvl w:val="0"/>
+          <w:numId w:val="3"/>
+        </w:numPr>
+        <w:rPr>
+          <w:lang w:val="en-US"/>
+        </w:rPr>
+      </w:pPr>
+      <w:r>
+        <w:rPr>
+          <w:lang w:val="en-US"/>
+        </w:rPr>
+        <w:t>Pastikan hasilnya -1.</w:t>
+      </w:r>
+    </w:p>
+    <w:p>
+      <w:pPr>
+        <w:pStyle w:val="ListParagraph"/>
+        <w:numPr>
+          <w:ilvl w:val="0"/>
+          <w:numId w:val="3"/>
+        </w:numPr>
+        <w:rPr>
+          <w:lang w:val="en-US"/>
+        </w:rPr>
+      </w:pPr>
+      <w:r>
+        <w:rPr>
+          <w:lang w:val="en-US"/>
+        </w:rPr>
+        <w:t>Kembali jalankan program</w:t>
+      </w:r>
+    </w:p>
+    <w:p>
+      <w:pPr>
+        <w:pStyle w:val="ListParagraph"/>
+        <w:numPr>
+          <w:ilvl w:val="0"/>
+          <w:numId w:val="3"/>
+        </w:numPr>
+        <w:rPr>
+          <w:lang w:val="en-US"/>
+        </w:rPr>
+      </w:pPr>
+      <w:r>
+        <w:rPr>
+          <w:lang w:val="en-US"/>
+        </w:rPr>
+        <w:t>Masukkan -4000000000 untuk bilangan pertama, 4000000000 untuk bilangan kedua.</w:t>
+      </w:r>
+    </w:p>
+    <w:p>
+      <w:pPr>
+        <w:pStyle w:val="ListParagraph"/>
+        <w:numPr>
+          <w:ilvl w:val="0"/>
+          <w:numId w:val="3"/>
+        </w:numPr>
+        <w:rPr>
+          <w:lang w:val="en-US"/>
+        </w:rPr>
+      </w:pPr>
+      <w:r>
+        <w:rPr>
+          <w:lang w:val="en-US"/>
+        </w:rPr>
+        <w:t>Pastikan hasilnya -1.</w:t>
+      </w:r>
+    </w:p>
+    <w:p>
+      <w:pPr>
+        <w:pStyle w:val="Heading3"/>
+        <w:rPr>
+          <w:lang w:val="en-US"/>
+        </w:rPr>
+      </w:pPr>
+      <w:r>
+        <w:rPr>
+          <w:lang w:val="en-US"/>
+        </w:rPr>
+        <w:t>Date of Test</w:t>
+      </w:r>
+    </w:p>
+    <w:p>
+      <w:pPr>
+        <w:rPr>
+          <w:lang w:val="en-US"/>
+        </w:rPr>
+      </w:pPr>
+      <w:r>
+        <w:rPr>
+          <w:lang w:val="en-US"/>
+        </w:rPr>
+        <w:t>11-28-2022</w:t>
+      </w:r>
+    </w:p>
+    <w:p>
+      <w:pPr>
+        <w:pStyle w:val="Heading3"/>
+        <w:rPr>
+          <w:lang w:val="en-US"/>
+        </w:rPr>
+      </w:pPr>
+      <w:r>
+        <w:rPr>
+          <w:lang w:val="en-US"/>
+        </w:rPr>
+        <w:t>Tester</w:t>
+      </w:r>
+    </w:p>
+    <w:p>
+      <w:pPr>
+        <w:rPr>
+          <w:lang w:val="en-US"/>
+        </w:rPr>
+      </w:pPr>
+      <w:r>
+        <w:rPr>
+          <w:lang w:val="en-US"/>
+        </w:rPr>
+        <w:t>Alvin Mishael Halim</w:t>
+      </w:r>
+    </w:p>
+    <w:p>
+      <w:pPr>
+        <w:pStyle w:val="Heading3"/>
+        <w:rPr>
+          <w:lang w:val="en-US"/>
+        </w:rPr>
+      </w:pPr>
+      <w:r>
+        <w:rPr>
+          <w:lang w:val="en-US"/>
+        </w:rPr>
+        <w:lastRenderedPageBreak/>
+        <w:t>Number of attempt</w:t>
+      </w:r>
+    </w:p>
+    <w:p>
+      <w:pPr>
+        <w:rPr>
+          <w:lang w:val="en-US"/>
+        </w:rPr>
+      </w:pPr>
+      <w:r>
+        <w:rPr>
+          <w:lang w:val="en-US"/>
+        </w:rPr>
+        <w:t>1</w:t>
+      </w:r>
+    </w:p>
+    <w:p>
+      <w:pPr>
+        <w:pStyle w:val="Heading3"/>
+        <w:rPr>
+          <w:lang w:val="en-US"/>
+        </w:rPr>
+      </w:pPr>
+      <w:r>
+        <w:rPr>
+          <w:lang w:val="en-US"/>
+        </w:rPr>
+        <w:t>Test Result</w:t>
+      </w:r>
+    </w:p>
+    <w:p>
+      <w:pPr>
+        <w:rPr>
+          <w:lang w:val="en-US"/>
+        </w:rPr>
+      </w:pPr>
+      <w:r>
+        <w:rPr>
+          <w:lang w:val="en-US"/>
+        </w:rPr>
+        <w:t>Hasil yang keluar sesuai dengan hasil yang diminta</w:t>
+      </w:r>
+    </w:p>
     <w:p>
       <w:pPr>
         <w:rPr>
@@ -17,6 +730,287 @@
     </w:sectPr>
   </w:body>
 </w:document>
+</file>
+
+<file path=word/numbering.xml><?xml version="1.0" encoding="utf-8"?>
+<w:numbering xmlns:wpc="http://schemas.microsoft.com/office/word/2010/wordprocessingCanvas" xmlns:cx="http://schemas.microsoft.com/office/drawing/2014/chartex" xmlns:cx1="http://schemas.microsoft.com/office/drawing/2015/9/8/chartex" xmlns:cx2="http://schemas.microsoft.com/office/drawing/2015/10/21/chartex" xmlns:cx3="http://schemas.microsoft.com/office/drawing/2016/5/9/chartex" xmlns:cx4="http://schemas.microsoft.com/office/drawing/2016/5/10/chartex" xmlns:cx5="http://schemas.microsoft.com/office/drawing/2016/5/11/chartex" xmlns:cx6="http://schemas.microsoft.com/office/drawing/2016/5/12/chartex" xmlns:cx7="http://schemas.microsoft.com/office/drawing/2016/5/13/chartex" xmlns:cx8="http://schemas.microsoft.com/office/drawing/2016/5/14/chartex" xmlns:mc="http://schemas.openxmlformats.org/markup-compatibility/2006" xmlns:aink="http://schemas.microsoft.com/office/drawing/2016/ink" xmlns:am3d="http://schemas.microsoft.com/office/drawing/2017/model3d" xmlns:o="urn:schemas-microsoft-com:office:office" xmlns:oel="http://schemas.microsoft.com/office/2019/extlst" xmlns:r="http://schemas.openxmlformats.org/officeDocument/2006/relationships" xmlns:m="http://schemas.openxmlformats.org/officeDocument/2006/math" xmlns:v="urn:schemas-microsoft-com:vml" xmlns:wp14="http://schemas.microsoft.com/office/word/2010/wordprocessingDrawing" xmlns:wp="http://schemas.openxmlformats.org/drawingml/2006/wordprocessingDrawing" xmlns:w10="urn:schemas-microsoft-com:office:word" xmlns:w="http://schemas.openxmlformats.org/wordprocessingml/2006/main" xmlns:w14="http://schemas.microsoft.com/office/word/2010/wordml" xmlns:w15="http://schemas.microsoft.com/office/word/2012/wordml" xmlns:w16cex="http://schemas.microsoft.com/office/word/2018/wordml/cex" xmlns:w16cid="http://schemas.microsoft.com/office/word/2016/wordml/cid" xmlns:w16="http://schemas.microsoft.com/office/word/2018/wordml" xmlns:w16sdtdh="http://schemas.microsoft.com/office/word/2020/wordml/sdtdatahash" xmlns:w16se="http://schemas.microsoft.com/office/word/2015/wordml/symex" xmlns:wpg="http://schemas.microsoft.com/office/word/2010/wordprocessingGroup" xmlns:wpi="http://schemas.microsoft.com/office/word/2010/wordprocessingInk" xmlns:wne="http://schemas.microsoft.com/office/word/2006/wordml" xmlns:wps="http://schemas.microsoft.com/office/word/2010/wordprocessingShape" mc:Ignorable="w14 w15 w16se w16cid w16 w16cex w16sdtdh wp14">
+  <w:abstractNum w:abstractNumId="0" w15:restartNumberingAfterBreak="0">
+    <w:nsid w:val="22AA0082"/>
+    <w:multiLevelType w:val="hybridMultilevel"/>
+    <w:tmpl w:val="438E285A"/>
+    <w:lvl w:ilvl="0" w:tplc="0809000F">
+      <w:start w:val="1"/>
+      <w:numFmt w:val="decimal"/>
+      <w:lvlText w:val="%1."/>
+      <w:lvlJc w:val="left"/>
+      <w:pPr>
+        <w:ind w:left="720" w:hanging="360"/>
+      </w:pPr>
+      <w:rPr>
+        <w:rFonts w:hint="default"/>
+      </w:rPr>
+    </w:lvl>
+    <w:lvl w:ilvl="1" w:tplc="08090019" w:tentative="1">
+      <w:start w:val="1"/>
+      <w:numFmt w:val="lowerLetter"/>
+      <w:lvlText w:val="%2."/>
+      <w:lvlJc w:val="left"/>
+      <w:pPr>
+        <w:ind w:left="1440" w:hanging="360"/>
+      </w:pPr>
+    </w:lvl>
+    <w:lvl w:ilvl="2" w:tplc="0809001B" w:tentative="1">
+      <w:start w:val="1"/>
+      <w:numFmt w:val="lowerRoman"/>
+      <w:lvlText w:val="%3."/>
+      <w:lvlJc w:val="right"/>
+      <w:pPr>
+        <w:ind w:left="2160" w:hanging="180"/>
+      </w:pPr>
+    </w:lvl>
+    <w:lvl w:ilvl="3" w:tplc="0809000F" w:tentative="1">
+      <w:start w:val="1"/>
+      <w:numFmt w:val="decimal"/>
+      <w:lvlText w:val="%4."/>
+      <w:lvlJc w:val="left"/>
+      <w:pPr>
+        <w:ind w:left="2880" w:hanging="360"/>
+      </w:pPr>
+    </w:lvl>
+    <w:lvl w:ilvl="4" w:tplc="08090019" w:tentative="1">
+      <w:start w:val="1"/>
+      <w:numFmt w:val="lowerLetter"/>
+      <w:lvlText w:val="%5."/>
+      <w:lvlJc w:val="left"/>
+      <w:pPr>
+        <w:ind w:left="3600" w:hanging="360"/>
+      </w:pPr>
+    </w:lvl>
+    <w:lvl w:ilvl="5" w:tplc="0809001B" w:tentative="1">
+      <w:start w:val="1"/>
+      <w:numFmt w:val="lowerRoman"/>
+      <w:lvlText w:val="%6."/>
+      <w:lvlJc w:val="right"/>
+      <w:pPr>
+        <w:ind w:left="4320" w:hanging="180"/>
+      </w:pPr>
+    </w:lvl>
+    <w:lvl w:ilvl="6" w:tplc="0809000F" w:tentative="1">
+      <w:start w:val="1"/>
+      <w:numFmt w:val="decimal"/>
+      <w:lvlText w:val="%7."/>
+      <w:lvlJc w:val="left"/>
+      <w:pPr>
+        <w:ind w:left="5040" w:hanging="360"/>
+      </w:pPr>
+    </w:lvl>
+    <w:lvl w:ilvl="7" w:tplc="08090019" w:tentative="1">
+      <w:start w:val="1"/>
+      <w:numFmt w:val="lowerLetter"/>
+      <w:lvlText w:val="%8."/>
+      <w:lvlJc w:val="left"/>
+      <w:pPr>
+        <w:ind w:left="5760" w:hanging="360"/>
+      </w:pPr>
+    </w:lvl>
+    <w:lvl w:ilvl="8" w:tplc="0809001B" w:tentative="1">
+      <w:start w:val="1"/>
+      <w:numFmt w:val="lowerRoman"/>
+      <w:lvlText w:val="%9."/>
+      <w:lvlJc w:val="right"/>
+      <w:pPr>
+        <w:ind w:left="6480" w:hanging="180"/>
+      </w:pPr>
+    </w:lvl>
+  </w:abstractNum>
+  <w:abstractNum w:abstractNumId="1" w15:restartNumberingAfterBreak="0">
+    <w:nsid w:val="25450E64"/>
+    <w:multiLevelType w:val="hybridMultilevel"/>
+    <w:tmpl w:val="438E285A"/>
+    <w:lvl w:ilvl="0" w:tplc="FFFFFFFF">
+      <w:start w:val="1"/>
+      <w:numFmt w:val="decimal"/>
+      <w:lvlText w:val="%1."/>
+      <w:lvlJc w:val="left"/>
+      <w:pPr>
+        <w:ind w:left="720" w:hanging="360"/>
+      </w:pPr>
+      <w:rPr>
+        <w:rFonts w:hint="default"/>
+      </w:rPr>
+    </w:lvl>
+    <w:lvl w:ilvl="1" w:tplc="FFFFFFFF" w:tentative="1">
+      <w:start w:val="1"/>
+      <w:numFmt w:val="lowerLetter"/>
+      <w:lvlText w:val="%2."/>
+      <w:lvlJc w:val="left"/>
+      <w:pPr>
+        <w:ind w:left="1440" w:hanging="360"/>
+      </w:pPr>
+    </w:lvl>
+    <w:lvl w:ilvl="2" w:tplc="FFFFFFFF" w:tentative="1">
+      <w:start w:val="1"/>
+      <w:numFmt w:val="lowerRoman"/>
+      <w:lvlText w:val="%3."/>
+      <w:lvlJc w:val="right"/>
+      <w:pPr>
+        <w:ind w:left="2160" w:hanging="180"/>
+      </w:pPr>
+    </w:lvl>
+    <w:lvl w:ilvl="3" w:tplc="FFFFFFFF" w:tentative="1">
+      <w:start w:val="1"/>
+      <w:numFmt w:val="decimal"/>
+      <w:lvlText w:val="%4."/>
+      <w:lvlJc w:val="left"/>
+      <w:pPr>
+        <w:ind w:left="2880" w:hanging="360"/>
+      </w:pPr>
+    </w:lvl>
+    <w:lvl w:ilvl="4" w:tplc="FFFFFFFF" w:tentative="1">
+      <w:start w:val="1"/>
+      <w:numFmt w:val="lowerLetter"/>
+      <w:lvlText w:val="%5."/>
+      <w:lvlJc w:val="left"/>
+      <w:pPr>
+        <w:ind w:left="3600" w:hanging="360"/>
+      </w:pPr>
+    </w:lvl>
+    <w:lvl w:ilvl="5" w:tplc="FFFFFFFF" w:tentative="1">
+      <w:start w:val="1"/>
+      <w:numFmt w:val="lowerRoman"/>
+      <w:lvlText w:val="%6."/>
+      <w:lvlJc w:val="right"/>
+      <w:pPr>
+        <w:ind w:left="4320" w:hanging="180"/>
+      </w:pPr>
+    </w:lvl>
+    <w:lvl w:ilvl="6" w:tplc="FFFFFFFF" w:tentative="1">
+      <w:start w:val="1"/>
+      <w:numFmt w:val="decimal"/>
+      <w:lvlText w:val="%7."/>
+      <w:lvlJc w:val="left"/>
+      <w:pPr>
+        <w:ind w:left="5040" w:hanging="360"/>
+      </w:pPr>
+    </w:lvl>
+    <w:lvl w:ilvl="7" w:tplc="FFFFFFFF" w:tentative="1">
+      <w:start w:val="1"/>
+      <w:numFmt w:val="lowerLetter"/>
+      <w:lvlText w:val="%8."/>
+      <w:lvlJc w:val="left"/>
+      <w:pPr>
+        <w:ind w:left="5760" w:hanging="360"/>
+      </w:pPr>
+    </w:lvl>
+    <w:lvl w:ilvl="8" w:tplc="FFFFFFFF" w:tentative="1">
+      <w:start w:val="1"/>
+      <w:numFmt w:val="lowerRoman"/>
+      <w:lvlText w:val="%9."/>
+      <w:lvlJc w:val="right"/>
+      <w:pPr>
+        <w:ind w:left="6480" w:hanging="180"/>
+      </w:pPr>
+    </w:lvl>
+  </w:abstractNum>
+  <w:abstractNum w:abstractNumId="2" w15:restartNumberingAfterBreak="0">
+    <w:nsid w:val="3402736F"/>
+    <w:multiLevelType w:val="hybridMultilevel"/>
+    <w:tmpl w:val="438E285A"/>
+    <w:lvl w:ilvl="0" w:tplc="FFFFFFFF">
+      <w:start w:val="1"/>
+      <w:numFmt w:val="decimal"/>
+      <w:lvlText w:val="%1."/>
+      <w:lvlJc w:val="left"/>
+      <w:pPr>
+        <w:ind w:left="720" w:hanging="360"/>
+      </w:pPr>
+      <w:rPr>
+        <w:rFonts w:hint="default"/>
+      </w:rPr>
+    </w:lvl>
+    <w:lvl w:ilvl="1" w:tplc="FFFFFFFF" w:tentative="1">
+      <w:start w:val="1"/>
+      <w:numFmt w:val="lowerLetter"/>
+      <w:lvlText w:val="%2."/>
+      <w:lvlJc w:val="left"/>
+      <w:pPr>
+        <w:ind w:left="1440" w:hanging="360"/>
+      </w:pPr>
+    </w:lvl>
+    <w:lvl w:ilvl="2" w:tplc="FFFFFFFF" w:tentative="1">
+      <w:start w:val="1"/>
+      <w:numFmt w:val="lowerRoman"/>
+      <w:lvlText w:val="%3."/>
+      <w:lvlJc w:val="right"/>
+      <w:pPr>
+        <w:ind w:left="2160" w:hanging="180"/>
+      </w:pPr>
+    </w:lvl>
+    <w:lvl w:ilvl="3" w:tplc="FFFFFFFF" w:tentative="1">
+      <w:start w:val="1"/>
+      <w:numFmt w:val="decimal"/>
+      <w:lvlText w:val="%4."/>
+      <w:lvlJc w:val="left"/>
+      <w:pPr>
+        <w:ind w:left="2880" w:hanging="360"/>
+      </w:pPr>
+    </w:lvl>
+    <w:lvl w:ilvl="4" w:tplc="FFFFFFFF" w:tentative="1">
+      <w:start w:val="1"/>
+      <w:numFmt w:val="lowerLetter"/>
+      <w:lvlText w:val="%5."/>
+      <w:lvlJc w:val="left"/>
+      <w:pPr>
+        <w:ind w:left="3600" w:hanging="360"/>
+      </w:pPr>
+    </w:lvl>
+    <w:lvl w:ilvl="5" w:tplc="FFFFFFFF" w:tentative="1">
+      <w:start w:val="1"/>
+      <w:numFmt w:val="lowerRoman"/>
+      <w:lvlText w:val="%6."/>
+      <w:lvlJc w:val="right"/>
+      <w:pPr>
+        <w:ind w:left="4320" w:hanging="180"/>
+      </w:pPr>
+    </w:lvl>
+    <w:lvl w:ilvl="6" w:tplc="FFFFFFFF" w:tentative="1">
+      <w:start w:val="1"/>
+      <w:numFmt w:val="decimal"/>
+      <w:lvlText w:val="%7."/>
+      <w:lvlJc w:val="left"/>
+      <w:pPr>
+        <w:ind w:left="5040" w:hanging="360"/>
+      </w:pPr>
+    </w:lvl>
+    <w:lvl w:ilvl="7" w:tplc="FFFFFFFF" w:tentative="1">
+      <w:start w:val="1"/>
+      <w:numFmt w:val="lowerLetter"/>
+      <w:lvlText w:val="%8."/>
+      <w:lvlJc w:val="left"/>
+      <w:pPr>
+        <w:ind w:left="5760" w:hanging="360"/>
+      </w:pPr>
+    </w:lvl>
+    <w:lvl w:ilvl="8" w:tplc="FFFFFFFF" w:tentative="1">
+      <w:start w:val="1"/>
+      <w:numFmt w:val="lowerRoman"/>
+      <w:lvlText w:val="%9."/>
+      <w:lvlJc w:val="right"/>
+      <w:pPr>
+        <w:ind w:left="6480" w:hanging="180"/>
+      </w:pPr>
+    </w:lvl>
+  </w:abstractNum>
+  <w:num w:numId="1" w16cid:durableId="1277559404">
+    <w:abstractNumId w:val="0"/>
+  </w:num>
+  <w:num w:numId="2" w16cid:durableId="633104150">
+    <w:abstractNumId w:val="2"/>
+  </w:num>
+  <w:num w:numId="3" w16cid:durableId="2140341146">
+    <w:abstractNumId w:val="1"/>
+  </w:num>
+</w:numbering>
 </file>
 
 <file path=word/styles.xml><?xml version="1.0" encoding="utf-8"?>
@@ -417,6 +1411,57 @@
   <w:style w:type="paragraph" w:default="1" w:styleId="Normal">
     <w:name w:val="Normal"/>
     <w:qFormat/>
+    <w:rsid w:val="00752429"/>
+    <w:pPr>
+      <w:spacing w:after="0" w:line="240" w:lineRule="auto"/>
+    </w:pPr>
+    <w:rPr>
+      <w:sz w:val="24"/>
+      <w:szCs w:val="24"/>
+      <w:lang w:val="en-SG"/>
+    </w:rPr>
+  </w:style>
+  <w:style w:type="paragraph" w:styleId="Heading2">
+    <w:name w:val="heading 2"/>
+    <w:basedOn w:val="Normal"/>
+    <w:next w:val="Normal"/>
+    <w:link w:val="Heading2Char"/>
+    <w:uiPriority w:val="9"/>
+    <w:unhideWhenUsed/>
+    <w:qFormat/>
+    <w:rsid w:val="00752429"/>
+    <w:pPr>
+      <w:keepNext/>
+      <w:keepLines/>
+      <w:spacing w:before="40"/>
+      <w:outlineLvl w:val="1"/>
+    </w:pPr>
+    <w:rPr>
+      <w:rFonts w:asciiTheme="majorHAnsi" w:eastAsiaTheme="majorEastAsia" w:hAnsiTheme="majorHAnsi" w:cstheme="majorBidi"/>
+      <w:color w:val="2F5496" w:themeColor="accent1" w:themeShade="BF"/>
+      <w:sz w:val="26"/>
+      <w:szCs w:val="26"/>
+    </w:rPr>
+  </w:style>
+  <w:style w:type="paragraph" w:styleId="Heading3">
+    <w:name w:val="heading 3"/>
+    <w:basedOn w:val="Normal"/>
+    <w:next w:val="Normal"/>
+    <w:link w:val="Heading3Char"/>
+    <w:uiPriority w:val="9"/>
+    <w:unhideWhenUsed/>
+    <w:qFormat/>
+    <w:rsid w:val="00752429"/>
+    <w:pPr>
+      <w:keepNext/>
+      <w:keepLines/>
+      <w:spacing w:before="40"/>
+      <w:outlineLvl w:val="2"/>
+    </w:pPr>
+    <w:rPr>
+      <w:rFonts w:asciiTheme="majorHAnsi" w:eastAsiaTheme="majorEastAsia" w:hAnsiTheme="majorHAnsi" w:cstheme="majorBidi"/>
+      <w:color w:val="1F3763" w:themeColor="accent1" w:themeShade="7F"/>
+    </w:rPr>
   </w:style>
   <w:style w:type="character" w:default="1" w:styleId="DefaultParagraphFont">
     <w:name w:val="Default Paragraph Font"/>
@@ -444,6 +1489,79 @@
     <w:uiPriority w:val="99"/>
     <w:semiHidden/>
     <w:unhideWhenUsed/>
+  </w:style>
+  <w:style w:type="character" w:customStyle="1" w:styleId="Heading2Char">
+    <w:name w:val="Heading 2 Char"/>
+    <w:basedOn w:val="DefaultParagraphFont"/>
+    <w:link w:val="Heading2"/>
+    <w:uiPriority w:val="9"/>
+    <w:rsid w:val="00752429"/>
+    <w:rPr>
+      <w:rFonts w:asciiTheme="majorHAnsi" w:eastAsiaTheme="majorEastAsia" w:hAnsiTheme="majorHAnsi" w:cstheme="majorBidi"/>
+      <w:color w:val="2F5496" w:themeColor="accent1" w:themeShade="BF"/>
+      <w:sz w:val="26"/>
+      <w:szCs w:val="26"/>
+      <w:lang w:val="en-SG"/>
+    </w:rPr>
+  </w:style>
+  <w:style w:type="character" w:customStyle="1" w:styleId="Heading3Char">
+    <w:name w:val="Heading 3 Char"/>
+    <w:basedOn w:val="DefaultParagraphFont"/>
+    <w:link w:val="Heading3"/>
+    <w:uiPriority w:val="9"/>
+    <w:rsid w:val="00752429"/>
+    <w:rPr>
+      <w:rFonts w:asciiTheme="majorHAnsi" w:eastAsiaTheme="majorEastAsia" w:hAnsiTheme="majorHAnsi" w:cstheme="majorBidi"/>
+      <w:color w:val="1F3763" w:themeColor="accent1" w:themeShade="7F"/>
+      <w:sz w:val="24"/>
+      <w:szCs w:val="24"/>
+      <w:lang w:val="en-SG"/>
+    </w:rPr>
+  </w:style>
+  <w:style w:type="paragraph" w:styleId="Title">
+    <w:name w:val="Title"/>
+    <w:basedOn w:val="Normal"/>
+    <w:next w:val="Normal"/>
+    <w:link w:val="TitleChar"/>
+    <w:uiPriority w:val="10"/>
+    <w:qFormat/>
+    <w:rsid w:val="00752429"/>
+    <w:pPr>
+      <w:contextualSpacing/>
+    </w:pPr>
+    <w:rPr>
+      <w:rFonts w:asciiTheme="majorHAnsi" w:eastAsiaTheme="majorEastAsia" w:hAnsiTheme="majorHAnsi" w:cstheme="majorBidi"/>
+      <w:spacing w:val="-10"/>
+      <w:kern w:val="28"/>
+      <w:sz w:val="56"/>
+      <w:szCs w:val="56"/>
+    </w:rPr>
+  </w:style>
+  <w:style w:type="character" w:customStyle="1" w:styleId="TitleChar">
+    <w:name w:val="Title Char"/>
+    <w:basedOn w:val="DefaultParagraphFont"/>
+    <w:link w:val="Title"/>
+    <w:uiPriority w:val="10"/>
+    <w:rsid w:val="00752429"/>
+    <w:rPr>
+      <w:rFonts w:asciiTheme="majorHAnsi" w:eastAsiaTheme="majorEastAsia" w:hAnsiTheme="majorHAnsi" w:cstheme="majorBidi"/>
+      <w:spacing w:val="-10"/>
+      <w:kern w:val="28"/>
+      <w:sz w:val="56"/>
+      <w:szCs w:val="56"/>
+      <w:lang w:val="en-SG"/>
+    </w:rPr>
+  </w:style>
+  <w:style w:type="paragraph" w:styleId="ListParagraph">
+    <w:name w:val="List Paragraph"/>
+    <w:basedOn w:val="Normal"/>
+    <w:uiPriority w:val="34"/>
+    <w:qFormat/>
+    <w:rsid w:val="00752429"/>
+    <w:pPr>
+      <w:ind w:left="720"/>
+      <w:contextualSpacing/>
+    </w:pPr>
   </w:style>
 </w:styles>
 </file>

</xml_diff>